<commit_message>
Dodate ispravke u prve četiri dokumentacije
</commit_message>
<xml_diff>
--- a/Dokumentacija/D04_Spec_Zahteva.docx
+++ b/Dokumentacija/D04_Spec_Zahteva.docx
@@ -341,6 +341,12 @@
                 <w:lang w:val="sr-Latn-CS"/>
               </w:rPr>
             </w:pPr>
+            <w:r>
+              <w:rPr>
+                <w:lang w:val="sr-Latn-CS"/>
+              </w:rPr>
+              <w:t>18.04.2024</w:t>
+            </w:r>
           </w:p>
         </w:tc>
         <w:tc>
@@ -354,6 +360,12 @@
                 <w:lang w:val="sr-Latn-CS"/>
               </w:rPr>
             </w:pPr>
+            <w:r>
+              <w:rPr>
+                <w:lang w:val="sr-Latn-CS"/>
+              </w:rPr>
+              <w:t>1.1</w:t>
+            </w:r>
           </w:p>
         </w:tc>
         <w:tc>
@@ -367,6 +379,12 @@
                 <w:lang w:val="sr-Latn-CS"/>
               </w:rPr>
             </w:pPr>
+            <w:r>
+              <w:rPr>
+                <w:lang w:val="sr-Latn-CS"/>
+              </w:rPr>
+              <w:t>Ispravke</w:t>
+            </w:r>
           </w:p>
         </w:tc>
         <w:tc>
@@ -380,6 +398,12 @@
                 <w:lang w:val="sr-Latn-CS"/>
               </w:rPr>
             </w:pPr>
+            <w:r>
+              <w:rPr>
+                <w:lang w:val="sr-Latn-CS"/>
+              </w:rPr>
+              <w:t>Nemanja Miloičić</w:t>
+            </w:r>
           </w:p>
         </w:tc>
       </w:tr>
@@ -1271,74 +1295,79 @@
         </w:tabs>
         <w:rPr>
           <w:noProof/>
+          <w:lang w:val="sr-Latn-CS"/>
+        </w:rPr>
+      </w:pPr>
+      <w:r>
+        <w:rPr>
+          <w:noProof/>
+          <w:lang w:val="sr-Latn-CS"/>
+        </w:rPr>
+        <w:t>6.1</w:t>
+      </w:r>
+      <w:r>
+        <w:rPr>
+          <w:noProof/>
           <w:sz w:val="24"/>
           <w:szCs w:val="24"/>
           <w:lang w:val="sr-Latn-CS"/>
         </w:rPr>
-      </w:pPr>
-      <w:r>
-        <w:rPr>
-          <w:noProof/>
-          <w:lang w:val="sr-Latn-CS"/>
-        </w:rPr>
-        <w:t>6.1</w:t>
-      </w:r>
-      <w:r>
+        <w:tab/>
+      </w:r>
+      <w:r>
+        <w:rPr>
+          <w:noProof/>
+          <w:lang w:val="sr-Latn-CS"/>
+        </w:rPr>
+        <w:t>Pregled osnovnih informacija</w:t>
+      </w:r>
+      <w:r>
+        <w:rPr>
+          <w:noProof/>
+          <w:lang w:val="sr-Latn-CS"/>
+        </w:rPr>
+        <w:tab/>
+        <w:t>6</w:t>
+      </w:r>
+    </w:p>
+    <w:p>
+      <w:pPr>
+        <w:pStyle w:val="TOC2"/>
+        <w:tabs>
+          <w:tab w:val="left" w:pos="1000"/>
+        </w:tabs>
         <w:rPr>
           <w:noProof/>
           <w:sz w:val="24"/>
           <w:szCs w:val="24"/>
           <w:lang w:val="sr-Latn-CS"/>
         </w:rPr>
+      </w:pPr>
+      <w:r>
+        <w:rPr>
+          <w:noProof/>
+          <w:lang w:val="sr-Latn-CS"/>
+        </w:rPr>
+        <w:t>6.2</w:t>
+      </w:r>
+      <w:r>
+        <w:rPr>
+          <w:noProof/>
+        </w:rPr>
         <w:tab/>
       </w:r>
       <w:r>
         <w:rPr>
           <w:noProof/>
-          <w:lang w:val="sr-Latn-CS"/>
-        </w:rPr>
-        <w:t>Pregled osnovnih informacija</w:t>
+        </w:rPr>
+        <w:t>Prijava</w:t>
       </w:r>
       <w:r>
         <w:rPr>
           <w:noProof/>
         </w:rPr>
         <w:tab/>
-      </w:r>
-      <w:r>
-        <w:rPr>
-          <w:noProof/>
-        </w:rPr>
-        <w:fldChar w:fldCharType="begin"/>
-      </w:r>
-      <w:r>
-        <w:rPr>
-          <w:noProof/>
-        </w:rPr>
-        <w:instrText xml:space="preserve"> PAGEREF _Toc163018897 \h </w:instrText>
-      </w:r>
-      <w:r>
-        <w:rPr>
-          <w:noProof/>
-        </w:rPr>
-      </w:r>
-      <w:r>
-        <w:rPr>
-          <w:noProof/>
-        </w:rPr>
-        <w:fldChar w:fldCharType="separate"/>
-      </w:r>
-      <w:r>
-        <w:rPr>
-          <w:noProof/>
-        </w:rPr>
         <w:t>6</w:t>
-      </w:r>
-      <w:r>
-        <w:rPr>
-          <w:noProof/>
-        </w:rPr>
-        <w:fldChar w:fldCharType="end"/>
       </w:r>
     </w:p>
     <w:p>
@@ -1359,7 +1388,14 @@
           <w:noProof/>
           <w:lang w:val="sr-Latn-CS"/>
         </w:rPr>
-        <w:t>6.2</w:t>
+        <w:t>6.</w:t>
+      </w:r>
+      <w:r>
+        <w:rPr>
+          <w:noProof/>
+          <w:lang w:val="sr-Latn-CS"/>
+        </w:rPr>
+        <w:t>3</w:t>
       </w:r>
       <w:r>
         <w:rPr>
@@ -1437,7 +1473,14 @@
           <w:noProof/>
           <w:lang w:val="sr-Latn-CS"/>
         </w:rPr>
-        <w:t>6.3</w:t>
+        <w:t>6.</w:t>
+      </w:r>
+      <w:r>
+        <w:rPr>
+          <w:noProof/>
+          <w:lang w:val="sr-Latn-CS"/>
+        </w:rPr>
+        <w:t>4</w:t>
       </w:r>
       <w:r>
         <w:rPr>
@@ -1515,7 +1558,14 @@
           <w:noProof/>
           <w:lang w:val="sr-Latn-CS"/>
         </w:rPr>
-        <w:t>6.4</w:t>
+        <w:t>6.</w:t>
+      </w:r>
+      <w:r>
+        <w:rPr>
+          <w:noProof/>
+          <w:lang w:val="sr-Latn-CS"/>
+        </w:rPr>
+        <w:t>5</w:t>
       </w:r>
       <w:r>
         <w:rPr>
@@ -1593,7 +1643,14 @@
           <w:noProof/>
           <w:lang w:val="sr-Latn-CS"/>
         </w:rPr>
-        <w:t>6.5</w:t>
+        <w:t>6.</w:t>
+      </w:r>
+      <w:r>
+        <w:rPr>
+          <w:noProof/>
+          <w:lang w:val="sr-Latn-CS"/>
+        </w:rPr>
+        <w:t>6</w:t>
       </w:r>
       <w:r>
         <w:rPr>
@@ -1671,7 +1728,14 @@
           <w:noProof/>
           <w:lang w:val="sr-Latn-CS"/>
         </w:rPr>
-        <w:t>6.6</w:t>
+        <w:t>6.</w:t>
+      </w:r>
+      <w:r>
+        <w:rPr>
+          <w:noProof/>
+          <w:lang w:val="sr-Latn-CS"/>
+        </w:rPr>
+        <w:t>7</w:t>
       </w:r>
       <w:r>
         <w:rPr>
@@ -1749,7 +1813,14 @@
           <w:noProof/>
           <w:lang w:val="sr-Latn-CS"/>
         </w:rPr>
-        <w:t>6.7</w:t>
+        <w:t>6.</w:t>
+      </w:r>
+      <w:r>
+        <w:rPr>
+          <w:noProof/>
+          <w:lang w:val="sr-Latn-CS"/>
+        </w:rPr>
+        <w:t>8</w:t>
       </w:r>
       <w:r>
         <w:rPr>
@@ -1827,7 +1898,14 @@
           <w:noProof/>
           <w:lang w:val="sr-Latn-CS"/>
         </w:rPr>
-        <w:t>6.8</w:t>
+        <w:t>6.</w:t>
+      </w:r>
+      <w:r>
+        <w:rPr>
+          <w:noProof/>
+          <w:lang w:val="sr-Latn-CS"/>
+        </w:rPr>
+        <w:t>9</w:t>
       </w:r>
       <w:r>
         <w:rPr>
@@ -3635,6 +3713,12 @@
         <w:rPr>
           <w:lang w:val="sr-Latn-CS"/>
         </w:rPr>
+        <w:t xml:space="preserve">6.2 </w:t>
+      </w:r>
+      <w:r>
+        <w:rPr>
+          <w:lang w:val="sr-Latn-CS"/>
+        </w:rPr>
         <w:t>Pr</w:t>
       </w:r>
       <w:r>
@@ -3894,7 +3978,13 @@
         <w:rPr>
           <w:lang w:val="sr-Latn-CS"/>
         </w:rPr>
-        <w:t>6.2</w:t>
+        <w:t>6.</w:t>
+      </w:r>
+      <w:r>
+        <w:rPr>
+          <w:lang w:val="sr-Latn-CS"/>
+        </w:rPr>
+        <w:t>3</w:t>
       </w:r>
       <w:r>
         <w:rPr>
@@ -4218,7 +4308,13 @@
         <w:rPr>
           <w:lang w:val="sr-Latn-CS"/>
         </w:rPr>
-        <w:t>6.3</w:t>
+        <w:t>6.</w:t>
+      </w:r>
+      <w:r>
+        <w:rPr>
+          <w:lang w:val="sr-Latn-CS"/>
+        </w:rPr>
+        <w:t>4</w:t>
       </w:r>
       <w:r>
         <w:rPr>
@@ -4512,7 +4608,13 @@
         <w:rPr>
           <w:lang w:val="sr-Latn-CS"/>
         </w:rPr>
-        <w:t>6.4</w:t>
+        <w:t>6.</w:t>
+      </w:r>
+      <w:r>
+        <w:rPr>
+          <w:lang w:val="sr-Latn-CS"/>
+        </w:rPr>
+        <w:t>5</w:t>
       </w:r>
       <w:r>
         <w:rPr>
@@ -4807,7 +4909,13 @@
         <w:rPr>
           <w:lang w:val="sr-Latn-CS"/>
         </w:rPr>
-        <w:t>6.5</w:t>
+        <w:t>6.</w:t>
+      </w:r>
+      <w:r>
+        <w:rPr>
+          <w:lang w:val="sr-Latn-CS"/>
+        </w:rPr>
+        <w:t>6</w:t>
       </w:r>
       <w:r>
         <w:rPr>
@@ -5107,7 +5215,13 @@
         <w:rPr>
           <w:lang w:val="sr-Latn-CS"/>
         </w:rPr>
-        <w:t>6.6</w:t>
+        <w:t>6.</w:t>
+      </w:r>
+      <w:r>
+        <w:rPr>
+          <w:lang w:val="sr-Latn-CS"/>
+        </w:rPr>
+        <w:t>7</w:t>
       </w:r>
       <w:r>
         <w:rPr>
@@ -5491,7 +5605,13 @@
         <w:rPr>
           <w:lang w:val="sr-Latn-CS"/>
         </w:rPr>
-        <w:t>6.7</w:t>
+        <w:t>6.</w:t>
+      </w:r>
+      <w:r>
+        <w:rPr>
+          <w:lang w:val="sr-Latn-CS"/>
+        </w:rPr>
+        <w:t>8</w:t>
       </w:r>
       <w:r>
         <w:rPr>
@@ -5960,7 +6080,13 @@
         <w:rPr>
           <w:lang w:val="sr-Latn-CS"/>
         </w:rPr>
-        <w:t>6.8</w:t>
+        <w:t>6.</w:t>
+      </w:r>
+      <w:r>
+        <w:rPr>
+          <w:lang w:val="sr-Latn-CS"/>
+        </w:rPr>
+        <w:t>9</w:t>
       </w:r>
       <w:r>
         <w:rPr>

</xml_diff>